<commit_message>
PWM on STM32F103C6T6 start, solder
</commit_message>
<xml_diff>
--- a/NOTE.docx
+++ b/NOTE.docx
@@ -33,6 +33,15 @@
           <w:lang w:val="ru-RU"/>
         </w:rPr>
         <w:t xml:space="preserve">чт) – Разберусь с силовыми ключами с алика.</w:t>
+      </w:r>
+      <w:r>
+        <w:rPr>
+          <w:rFonts w:ascii="Times New Roman" w:hAnsi="Times New Roman" w:cs="Times New Roman"/>
+          <w:sz w:val="28"/>
+          <w:szCs w:val="28"/>
+          <w:highlight w:val="none"/>
+          <w:lang w:val="ru-RU"/>
+        </w:rPr>
       </w:r>
       <w:r>
         <w:rPr>
@@ -149,16 +158,6 @@
           <w:lang w:val="ru-RU"/>
         </w:rPr>
       </w:r>
-      <w:r/>
-      <w:r>
-        <w:rPr>
-          <w:rFonts w:ascii="Times New Roman" w:hAnsi="Times New Roman" w:cs="Times New Roman"/>
-          <w:sz w:val="28"/>
-          <w:szCs w:val="28"/>
-          <w:highlight w:val="none"/>
-          <w:lang w:val="ru-RU"/>
-        </w:rPr>
-      </w:r>
       <w:r>
         <w:rPr>
           <w:rFonts w:ascii="Times New Roman" w:hAnsi="Times New Roman" w:cs="Times New Roman"/>
@@ -247,7 +246,16 @@
           <w:sz w:val="28"/>
           <w:szCs w:val="28"/>
           <w:highlight w:val="none"/>
-          <w:lang w:val="ru-RU"/>
+          <w:lang w:val="en-US"/>
+        </w:rPr>
+      </w:r>
+      <w:r>
+        <w:rPr>
+          <w:rFonts w:ascii="Times New Roman" w:hAnsi="Times New Roman" w:cs="Times New Roman"/>
+          <w:sz w:val="28"/>
+          <w:szCs w:val="28"/>
+          <w:highlight w:val="none"/>
+          <w:lang w:val="en-US"/>
         </w:rPr>
       </w:r>
     </w:p>
@@ -312,6 +320,15 @@
           <w:lang w:val="ru-RU"/>
         </w:rPr>
       </w:r>
+      <w:r>
+        <w:rPr>
+          <w:rFonts w:ascii="Times New Roman" w:hAnsi="Times New Roman" w:cs="Times New Roman"/>
+          <w:sz w:val="28"/>
+          <w:szCs w:val="28"/>
+          <w:highlight w:val="none"/>
+          <w:lang w:val="ru-RU"/>
+        </w:rPr>
+      </w:r>
     </w:p>
     <w:p>
       <w:pPr>
@@ -345,6 +362,15 @@
           <w:lang w:val="ru-RU"/>
         </w:rPr>
       </w:r>
+      <w:r>
+        <w:rPr>
+          <w:rFonts w:ascii="Times New Roman" w:hAnsi="Times New Roman" w:cs="Times New Roman"/>
+          <w:sz w:val="28"/>
+          <w:szCs w:val="28"/>
+          <w:highlight w:val="none"/>
+          <w:lang w:val="ru-RU"/>
+        </w:rPr>
+      </w:r>
     </w:p>
     <w:p>
       <w:pPr>
@@ -358,6 +384,15 @@
           <w:lang w:val="ru-RU"/>
         </w:rPr>
       </w:pPr>
+      <w:r>
+        <w:rPr>
+          <w:rFonts w:ascii="Times New Roman" w:hAnsi="Times New Roman" w:cs="Times New Roman"/>
+          <w:sz w:val="28"/>
+          <w:szCs w:val="28"/>
+          <w:highlight w:val="none"/>
+          <w:lang w:val="ru-RU"/>
+        </w:rPr>
+      </w:r>
       <w:r>
         <w:rPr>
           <w:rFonts w:ascii="Times New Roman" w:hAnsi="Times New Roman" w:cs="Times New Roman"/>
@@ -418,6 +453,15 @@
           <w:lang w:val="ru-RU"/>
         </w:rPr>
       </w:r>
+      <w:r>
+        <w:rPr>
+          <w:rFonts w:ascii="Times New Roman" w:hAnsi="Times New Roman" w:cs="Times New Roman"/>
+          <w:sz w:val="28"/>
+          <w:szCs w:val="28"/>
+          <w:highlight w:val="none"/>
+          <w:lang w:val="ru-RU"/>
+        </w:rPr>
+      </w:r>
     </w:p>
     <w:p>
       <w:pPr>
@@ -450,6 +494,15 @@
           <w:lang w:val="ru-RU"/>
         </w:rPr>
         <w:t xml:space="preserve">хватает для полного открытия транзистора. Проверяю уже на катушке, при 24В ни чего не сгорело, может лампа коротит в самом начале сильно. На стабилитроне так же 6.6В.</w:t>
+      </w:r>
+      <w:r>
+        <w:rPr>
+          <w:rFonts w:ascii="Times New Roman" w:hAnsi="Times New Roman" w:cs="Times New Roman"/>
+          <w:sz w:val="28"/>
+          <w:szCs w:val="28"/>
+          <w:highlight w:val="none"/>
+          <w:lang w:val="ru-RU"/>
+        </w:rPr>
       </w:r>
       <w:r>
         <w:rPr>
@@ -503,14 +556,13 @@
         </w:rPr>
         <w:t xml:space="preserve">резисторы точно такие же.</w:t>
       </w:r>
-      <w:r/>
       <w:r>
         <w:rPr>
           <w:rFonts w:ascii="Times New Roman" w:hAnsi="Times New Roman" w:cs="Times New Roman"/>
           <w:sz w:val="28"/>
           <w:szCs w:val="28"/>
           <w:highlight w:val="none"/>
-          <w:lang w:val="en-US"/>
+          <w:lang w:val="ru-RU"/>
         </w:rPr>
       </w:r>
       <w:r>
@@ -535,6 +587,197 @@
           <w:lang w:val="ru-RU"/>
         </w:rPr>
       </w:pPr>
+      <w:r>
+        <w:rPr>
+          <w:rFonts w:ascii="Times New Roman" w:hAnsi="Times New Roman" w:cs="Times New Roman"/>
+          <w:sz w:val="28"/>
+          <w:szCs w:val="28"/>
+          <w:highlight w:val="none"/>
+          <w:lang w:val="ru-RU"/>
+        </w:rPr>
+      </w:r>
+      <w:r>
+        <w:rPr>
+          <w:rFonts w:ascii="Times New Roman" w:hAnsi="Times New Roman" w:cs="Times New Roman"/>
+          <w:sz w:val="28"/>
+          <w:szCs w:val="28"/>
+          <w:highlight w:val="none"/>
+          <w:lang w:val="ru-RU"/>
+        </w:rPr>
+        <w:t xml:space="preserve">2023.09.29 (пт) – Проверил катушку с ключом </w:t>
+      </w:r>
+      <w:r>
+        <w:rPr>
+          <w:rFonts w:ascii="Times New Roman" w:hAnsi="Times New Roman" w:cs="Times New Roman"/>
+          <w:sz w:val="28"/>
+          <w:szCs w:val="28"/>
+          <w:highlight w:val="none"/>
+          <w:lang w:val="en-US"/>
+        </w:rPr>
+        <w:t xml:space="preserve">LU120N – </w:t>
+      </w:r>
+      <w:r>
+        <w:rPr>
+          <w:rFonts w:ascii="Times New Roman" w:hAnsi="Times New Roman" w:cs="Times New Roman"/>
+          <w:sz w:val="28"/>
+          <w:szCs w:val="28"/>
+          <w:highlight w:val="none"/>
+          <w:lang w:val="ru-RU"/>
+        </w:rPr>
+        <w:t xml:space="preserve">от 24В работает. До 28В (сколько было) проверил, работает.</w:t>
+      </w:r>
+      <w:r>
+        <w:rPr>
+          <w:rFonts w:ascii="Times New Roman" w:hAnsi="Times New Roman" w:cs="Times New Roman"/>
+          <w:sz w:val="28"/>
+          <w:szCs w:val="28"/>
+          <w:highlight w:val="none"/>
+          <w:lang w:val="ru-RU"/>
+        </w:rPr>
+      </w:r>
+      <w:r>
+        <w:rPr>
+          <w:rFonts w:ascii="Times New Roman" w:hAnsi="Times New Roman" w:cs="Times New Roman"/>
+          <w:sz w:val="28"/>
+          <w:szCs w:val="28"/>
+          <w:highlight w:val="none"/>
+          <w:lang w:val="ru-RU"/>
+        </w:rPr>
+      </w:r>
+    </w:p>
+    <w:p>
+      <w:pPr>
+        <w:jc w:val="both"/>
+        <w:spacing w:before="0" w:beforeAutospacing="0" w:after="0" w:afterAutospacing="0" w:line="510" w:lineRule="exact"/>
+        <w:rPr>
+          <w:rFonts w:ascii="Times New Roman" w:hAnsi="Times New Roman" w:cs="Times New Roman"/>
+          <w:sz w:val="28"/>
+          <w:szCs w:val="28"/>
+          <w:highlight w:val="none"/>
+          <w:lang w:val="ru-RU"/>
+        </w:rPr>
+      </w:pPr>
+      <w:r>
+        <w:rPr>
+          <w:rFonts w:ascii="Times New Roman" w:hAnsi="Times New Roman" w:cs="Times New Roman"/>
+          <w:sz w:val="28"/>
+          <w:szCs w:val="28"/>
+          <w:highlight w:val="none"/>
+          <w:lang w:val="ru-RU"/>
+        </w:rPr>
+      </w:r>
+      <w:r>
+        <w:rPr>
+          <w:rFonts w:ascii="Times New Roman" w:hAnsi="Times New Roman" w:cs="Times New Roman"/>
+          <w:sz w:val="28"/>
+          <w:szCs w:val="28"/>
+          <w:highlight w:val="none"/>
+          <w:lang w:val="en-US"/>
+        </w:rPr>
+        <w:t xml:space="preserve">GitHub </w:t>
+      </w:r>
+      <w:r>
+        <w:rPr>
+          <w:rFonts w:ascii="Times New Roman" w:hAnsi="Times New Roman" w:cs="Times New Roman"/>
+          <w:sz w:val="28"/>
+          <w:szCs w:val="28"/>
+          <w:highlight w:val="none"/>
+          <w:lang w:val="ru-RU"/>
+        </w:rPr>
+        <w:t xml:space="preserve">заработал, все отлично.</w:t>
+      </w:r>
+      <w:r>
+        <w:rPr>
+          <w:rFonts w:ascii="Times New Roman" w:hAnsi="Times New Roman" w:cs="Times New Roman"/>
+          <w:sz w:val="28"/>
+          <w:szCs w:val="28"/>
+          <w:highlight w:val="none"/>
+          <w:lang w:val="ru-RU"/>
+        </w:rPr>
+      </w:r>
+      <w:r>
+        <w:rPr>
+          <w:rFonts w:ascii="Times New Roman" w:hAnsi="Times New Roman" w:cs="Times New Roman"/>
+          <w:sz w:val="28"/>
+          <w:szCs w:val="28"/>
+          <w:highlight w:val="none"/>
+          <w:lang w:val="ru-RU"/>
+        </w:rPr>
+      </w:r>
+    </w:p>
+    <w:p>
+      <w:pPr>
+        <w:jc w:val="both"/>
+        <w:spacing w:before="0" w:beforeAutospacing="0" w:after="0" w:afterAutospacing="0" w:line="510" w:lineRule="exact"/>
+        <w:rPr>
+          <w:rFonts w:ascii="Times New Roman" w:hAnsi="Times New Roman" w:cs="Times New Roman"/>
+          <w:sz w:val="28"/>
+          <w:szCs w:val="28"/>
+          <w:highlight w:val="none"/>
+          <w:lang w:val="ru-RU"/>
+        </w:rPr>
+      </w:pPr>
+      <w:r>
+        <w:rPr>
+          <w:rFonts w:ascii="Times New Roman" w:hAnsi="Times New Roman" w:cs="Times New Roman"/>
+          <w:sz w:val="28"/>
+          <w:szCs w:val="28"/>
+          <w:highlight w:val="none"/>
+          <w:lang w:val="ru-RU"/>
+        </w:rPr>
+        <w:t xml:space="preserve">Схему на </w:t>
+      </w:r>
+      <w:r>
+        <w:rPr>
+          <w:rFonts w:ascii="Times New Roman" w:hAnsi="Times New Roman" w:cs="Times New Roman"/>
+          <w:sz w:val="28"/>
+          <w:szCs w:val="28"/>
+          <w:highlight w:val="none"/>
+          <w:lang w:val="en-US"/>
+        </w:rPr>
+        <w:t xml:space="preserve">stm32 </w:t>
+      </w:r>
+      <w:r>
+        <w:rPr>
+          <w:rFonts w:ascii="Times New Roman" w:hAnsi="Times New Roman" w:cs="Times New Roman"/>
+          <w:sz w:val="28"/>
+          <w:szCs w:val="28"/>
+          <w:highlight w:val="none"/>
+          <w:lang w:val="ru-RU"/>
+        </w:rPr>
+        <w:t xml:space="preserve">почти спаял, питание завел, это работает. Нужно разбираться с АЦП и делать ШИМ. Потом вводить токовый датчик.</w:t>
+      </w:r>
+      <w:r>
+        <w:rPr>
+          <w:rFonts w:ascii="Times New Roman" w:hAnsi="Times New Roman" w:cs="Times New Roman"/>
+          <w:sz w:val="28"/>
+          <w:szCs w:val="28"/>
+          <w:highlight w:val="none"/>
+          <w:lang w:val="ru-RU"/>
+        </w:rPr>
+      </w:r>
+    </w:p>
+    <w:p>
+      <w:pPr>
+        <w:jc w:val="both"/>
+        <w:spacing w:before="0" w:beforeAutospacing="0" w:after="0" w:afterAutospacing="0" w:line="510" w:lineRule="exact"/>
+        <w:rPr>
+          <w:rFonts w:ascii="Times New Roman" w:hAnsi="Times New Roman" w:cs="Times New Roman"/>
+          <w:sz w:val="28"/>
+          <w:szCs w:val="28"/>
+          <w:highlight w:val="none"/>
+          <w:lang w:val="ru-RU"/>
+        </w:rPr>
+      </w:pPr>
+      <w:r>
+        <w:rPr>
+          <w:rFonts w:ascii="Times New Roman" w:hAnsi="Times New Roman" w:cs="Times New Roman"/>
+          <w:sz w:val="28"/>
+          <w:szCs w:val="28"/>
+          <w:highlight w:val="none"/>
+          <w:lang w:val="ru-RU"/>
+        </w:rPr>
+      </w:r>
       <w:r>
         <w:rPr>
           <w:rFonts w:ascii="Times New Roman" w:hAnsi="Times New Roman" w:cs="Times New Roman"/>
@@ -584,6 +827,15 @@
           <w:lang w:val="ru-RU"/>
         </w:rPr>
       </w:r>
+      <w:r>
+        <w:rPr>
+          <w:rFonts w:ascii="Times New Roman" w:hAnsi="Times New Roman" w:cs="Times New Roman"/>
+          <w:sz w:val="28"/>
+          <w:szCs w:val="28"/>
+          <w:highlight w:val="none"/>
+          <w:lang w:val="ru-RU"/>
+        </w:rPr>
+      </w:r>
     </w:p>
     <w:p>
       <w:pPr>
@@ -606,7 +858,6 @@
           <w:lang w:val="ru-RU"/>
         </w:rPr>
       </w:r>
-      <w:r/>
       <w:r>
         <w:rPr>
           <w:rFonts w:ascii="Times New Roman" w:hAnsi="Times New Roman" w:cs="Times New Roman"/>
@@ -656,6 +907,15 @@
           <w:lang w:val="ru-RU"/>
         </w:rPr>
       </w:r>
+      <w:r>
+        <w:rPr>
+          <w:rFonts w:ascii="Times New Roman" w:hAnsi="Times New Roman" w:cs="Times New Roman"/>
+          <w:sz w:val="28"/>
+          <w:szCs w:val="28"/>
+          <w:highlight w:val="none"/>
+          <w:lang w:val="ru-RU"/>
+        </w:rPr>
+      </w:r>
     </w:p>
     <w:p>
       <w:pPr>
@@ -669,6 +929,15 @@
           <w:lang w:val="ru-RU"/>
         </w:rPr>
       </w:pPr>
+      <w:r>
+        <w:rPr>
+          <w:rFonts w:ascii="Times New Roman" w:hAnsi="Times New Roman" w:cs="Times New Roman"/>
+          <w:sz w:val="28"/>
+          <w:szCs w:val="28"/>
+          <w:highlight w:val="none"/>
+          <w:lang w:val="ru-RU"/>
+        </w:rPr>
+      </w:r>
       <w:r>
         <w:rPr>
           <w:rFonts w:ascii="Times New Roman" w:hAnsi="Times New Roman" w:cs="Times New Roman"/>
@@ -718,59 +987,6 @@
           <w:lang w:val="ru-RU"/>
         </w:rPr>
       </w:r>
-    </w:p>
-    <w:p>
-      <w:pPr>
-        <w:jc w:val="both"/>
-        <w:spacing w:before="0" w:beforeAutospacing="0" w:after="0" w:afterAutospacing="0" w:line="510" w:lineRule="exact"/>
-        <w:rPr>
-          <w:rFonts w:ascii="Times New Roman" w:hAnsi="Times New Roman" w:cs="Times New Roman"/>
-          <w:sz w:val="28"/>
-          <w:szCs w:val="28"/>
-          <w:highlight w:val="none"/>
-          <w:lang w:val="ru-RU"/>
-        </w:rPr>
-      </w:pPr>
-      <w:r>
-        <w:rPr>
-          <w:rFonts w:ascii="Times New Roman" w:hAnsi="Times New Roman" w:cs="Times New Roman"/>
-          <w:sz w:val="28"/>
-          <w:szCs w:val="28"/>
-          <w:highlight w:val="none"/>
-          <w:lang w:val="ru-RU"/>
-        </w:rPr>
-      </w:r>
-      <w:r>
-        <w:rPr>
-          <w:rFonts w:ascii="Times New Roman" w:hAnsi="Times New Roman" w:cs="Times New Roman"/>
-          <w:sz w:val="28"/>
-          <w:szCs w:val="28"/>
-          <w:highlight w:val="none"/>
-          <w:lang w:val="ru-RU"/>
-        </w:rPr>
-      </w:r>
-    </w:p>
-    <w:p>
-      <w:pPr>
-        <w:jc w:val="both"/>
-        <w:spacing w:before="0" w:beforeAutospacing="0" w:after="0" w:afterAutospacing="0" w:line="510" w:lineRule="exact"/>
-        <w:rPr>
-          <w:rFonts w:ascii="Times New Roman" w:hAnsi="Times New Roman" w:cs="Times New Roman"/>
-          <w:sz w:val="28"/>
-          <w:szCs w:val="28"/>
-          <w:highlight w:val="none"/>
-          <w:lang w:val="ru-RU"/>
-        </w:rPr>
-      </w:pPr>
-      <w:r>
-        <w:rPr>
-          <w:rFonts w:ascii="Times New Roman" w:hAnsi="Times New Roman" w:cs="Times New Roman"/>
-          <w:sz w:val="28"/>
-          <w:szCs w:val="28"/>
-          <w:highlight w:val="none"/>
-          <w:lang w:val="ru-RU"/>
-        </w:rPr>
-      </w:r>
       <w:r>
         <w:rPr>
           <w:rFonts w:ascii="Times New Roman" w:hAnsi="Times New Roman" w:cs="Times New Roman"/>
@@ -800,6 +1016,15 @@
           <w:szCs w:val="28"/>
           <w:highlight w:val="none"/>
           <w:lang w:val="en-US"/>
+        </w:rPr>
+      </w:r>
+      <w:r>
+        <w:rPr>
+          <w:rFonts w:ascii="Times New Roman" w:hAnsi="Times New Roman" w:cs="Times New Roman"/>
+          <w:sz w:val="28"/>
+          <w:szCs w:val="28"/>
+          <w:highlight w:val="none"/>
+          <w:lang w:val="ru-RU"/>
         </w:rPr>
       </w:r>
       <w:r>

</xml_diff>